<commit_message>
Include test with combined lock note
</commit_message>
<xml_diff>
--- a/DialogueImplementationTool.Tests/Samples/Documents/Adila Nade.docx
+++ b/DialogueImplementationTool.Tests/Samples/Documents/Adila Nade.docx
@@ -956,20 +956,7 @@
           <w:b/>
           <w:color w:val="9900FF"/>
         </w:rPr>
-        <w:t>FEAR</w:t>
-      </w:r>
-      <w:r>
-        <w:rPr>
-          <w:color w:val="9900FF"/>
-        </w:rPr>
-        <w:t xml:space="preserve">] [lock </w:t>
-      </w:r>
-      <w:r>
-        <w:rPr>
-          <w:b/>
-          <w:color w:val="9900FF"/>
-        </w:rPr>
-        <w:t>REASON</w:t>
+        <w:t>FEAR, REASON</w:t>
       </w:r>
       <w:r>
         <w:rPr>
@@ -1105,13 +1092,13 @@
           <w:b/>
           <w:color w:val="9900FF"/>
         </w:rPr>
-        <w:t>FEAR</w:t>
-      </w:r>
-      <w:r>
-        <w:rPr>
-          <w:color w:val="9900FF"/>
-        </w:rPr>
-        <w:t xml:space="preserve">] [lock </w:t>
+        <w:t>FEAR,</w:t>
+      </w:r>
+      <w:r>
+        <w:rPr>
+          <w:color w:val="9900FF"/>
+        </w:rPr>
+        <w:t xml:space="preserve"> </w:t>
       </w:r>
       <w:r>
         <w:rPr>
@@ -2078,6 +2065,7 @@
     <w:qFormat/>
     <w:pPr>
       <w:widowControl/>
+      <w:suppressAutoHyphens w:val="true"/>
       <w:bidi w:val="0"/>
       <w:spacing w:lineRule="auto" w:line="276" w:before="0" w:after="0"/>
       <w:jc w:val="left"/>
@@ -2264,6 +2252,7 @@
     <w:qFormat/>
     <w:pPr>
       <w:widowControl/>
+      <w:suppressAutoHyphens w:val="true"/>
       <w:bidi w:val="0"/>
       <w:spacing w:lineRule="auto" w:line="276" w:before="0" w:after="0"/>
       <w:jc w:val="left"/>

</xml_diff>

<commit_message>
feat: Add dead/alive overhaul
Check prompts to apply to whole topic info
Check individual responses and separate those lines
</commit_message>
<xml_diff>
--- a/DialogueImplementationTool.Tests/Samples/Documents/Adila Nade.docx
+++ b/DialogueImplementationTool.Tests/Samples/Documents/Adila Nade.docx
@@ -442,6 +442,12 @@
       </w:pPr>
       <w:r>
         <w:rPr>
+          <w:color w:val="9900FF"/>
+        </w:rPr>
+        <w:t xml:space="preserve">[if Marille Nade is alive] </w:t>
+      </w:r>
+      <w:r>
+        <w:rPr>
           <w:color w:val="FF9900"/>
         </w:rPr>
         <w:t xml:space="preserve">[first sentence loud whisper] </w:t>
@@ -486,6 +492,16 @@
           <w:u w:val="none"/>
         </w:rPr>
       </w:pPr>
+      <w:r>
+        <w:rPr>
+          <w:color w:val="9900FF"/>
+        </w:rPr>
+        <w:t>[if Ezzib Nade is alive]</w:t>
+      </w:r>
+      <w:r>
+        <w:rPr/>
+        <w:t xml:space="preserve"> </w:t>
+      </w:r>
       <w:r>
         <w:rPr/>
         <w:t>I shouldn't be talking to you. Not without papa nearby. He's got a sword, from the war, so no one messes with him. Not even strangers.</w:t>

</xml_diff>

<commit_message>
test: Test two alive conditions in one line
</commit_message>
<xml_diff>
--- a/DialogueImplementationTool.Tests/Samples/Documents/Adila Nade.docx
+++ b/DialogueImplementationTool.Tests/Samples/Documents/Adila Nade.docx
@@ -1,19 +1,19 @@
 
 <file path=word/document.xml><?xml version="1.0" encoding="utf-8"?>
-<w:document xmlns:o="urn:schemas-microsoft-com:office:office" xmlns:r="http://schemas.openxmlformats.org/officeDocument/2006/relationships" xmlns:v="urn:schemas-microsoft-com:vml" xmlns:w="http://schemas.openxmlformats.org/wordprocessingml/2006/main" xmlns:w10="urn:schemas-microsoft-com:office:word" xmlns:wp="http://schemas.openxmlformats.org/drawingml/2006/wordprocessingDrawing" xmlns:wps="http://schemas.microsoft.com/office/word/2010/wordprocessingShape" xmlns:wpg="http://schemas.microsoft.com/office/word/2010/wordprocessingGroup" xmlns:mc="http://schemas.openxmlformats.org/markup-compatibility/2006" xmlns:wp14="http://schemas.microsoft.com/office/word/2010/wordprocessingDrawing" xmlns:w14="http://schemas.microsoft.com/office/word/2010/wordml" xmlns:w15="http://schemas.microsoft.com/office/word/2012/wordml" mc:Ignorable="w14 wp14 w15">
+<w:document xmlns:o="urn:schemas-microsoft-com:office:office" xmlns:r="http://schemas.openxmlformats.org/officeDocument/2006/relationships" xmlns:v="urn:schemas-microsoft-com:vml" xmlns:w="http://schemas.openxmlformats.org/wordprocessingml/2006/main" xmlns:w10="urn:schemas-microsoft-com:office:word" xmlns:wp="http://schemas.openxmlformats.org/drawingml/2006/wordprocessingDrawing" xmlns:pic="http://schemas.openxmlformats.org/drawingml/2006/picture" xmlns:wps="http://schemas.microsoft.com/office/word/2010/wordprocessingShape" xmlns:wpg="http://schemas.microsoft.com/office/word/2010/wordprocessingGroup" xmlns:mc="http://schemas.openxmlformats.org/markup-compatibility/2006" xmlns:wp14="http://schemas.microsoft.com/office/word/2010/wordprocessingDrawing" xmlns:w14="http://schemas.microsoft.com/office/word/2010/wordml" xmlns:w15="http://schemas.microsoft.com/office/word/2012/wordml" mc:Ignorable="w14 wp14 w15">
   <w:body>
     <w:p>
       <w:pPr>
-        <w:pStyle w:val="Normal1"/>
-        <w:rPr/>
-      </w:pPr>
-      <w:r>
-        <w:rPr/>
-      </w:r>
-    </w:p>
-    <w:p>
-      <w:pPr>
-        <w:pStyle w:val="Normal1"/>
+        <w:pStyle w:val="normal1"/>
+        <w:rPr/>
+      </w:pPr>
+      <w:r>
+        <w:rPr/>
+      </w:r>
+    </w:p>
+    <w:p>
+      <w:pPr>
+        <w:pStyle w:val="normal1"/>
         <w:jc w:val="center"/>
         <w:rPr>
           <w:u w:val="single"/>
@@ -28,7 +28,7 @@
     </w:p>
     <w:p>
       <w:pPr>
-        <w:pStyle w:val="Normal1"/>
+        <w:pStyle w:val="normal1"/>
         <w:jc w:val="center"/>
         <w:rPr>
           <w:color w:val="9900FF"/>
@@ -56,7 +56,7 @@
     </w:p>
     <w:p>
       <w:pPr>
-        <w:pStyle w:val="Normal1"/>
+        <w:pStyle w:val="normal1"/>
         <w:jc w:val="center"/>
         <w:rPr>
           <w:u w:val="single"/>
@@ -70,7 +70,7 @@
     </w:p>
     <w:p>
       <w:pPr>
-        <w:pStyle w:val="Normal1"/>
+        <w:pStyle w:val="normal1"/>
         <w:numPr>
           <w:ilvl w:val="0"/>
           <w:numId w:val="2"/>
@@ -103,7 +103,7 @@
     </w:p>
     <w:p>
       <w:pPr>
-        <w:pStyle w:val="Normal1"/>
+        <w:pStyle w:val="normal1"/>
         <w:numPr>
           <w:ilvl w:val="0"/>
           <w:numId w:val="2"/>
@@ -125,7 +125,7 @@
     </w:p>
     <w:p>
       <w:pPr>
-        <w:pStyle w:val="Normal1"/>
+        <w:pStyle w:val="normal1"/>
         <w:numPr>
           <w:ilvl w:val="0"/>
           <w:numId w:val="2"/>
@@ -153,7 +153,7 @@
     </w:p>
     <w:p>
       <w:pPr>
-        <w:pStyle w:val="Normal1"/>
+        <w:pStyle w:val="normal1"/>
         <w:numPr>
           <w:ilvl w:val="0"/>
           <w:numId w:val="2"/>
@@ -181,7 +181,7 @@
     </w:p>
     <w:p>
       <w:pPr>
-        <w:pStyle w:val="Normal1"/>
+        <w:pStyle w:val="normal1"/>
         <w:numPr>
           <w:ilvl w:val="0"/>
           <w:numId w:val="2"/>
@@ -205,7 +205,7 @@
     </w:p>
     <w:p>
       <w:pPr>
-        <w:pStyle w:val="Normal1"/>
+        <w:pStyle w:val="normal1"/>
         <w:numPr>
           <w:ilvl w:val="0"/>
           <w:numId w:val="2"/>
@@ -227,7 +227,7 @@
     </w:p>
     <w:p>
       <w:pPr>
-        <w:pStyle w:val="Normal1"/>
+        <w:pStyle w:val="normal1"/>
         <w:numPr>
           <w:ilvl w:val="0"/>
           <w:numId w:val="2"/>
@@ -249,7 +249,7 @@
     </w:p>
     <w:p>
       <w:pPr>
-        <w:pStyle w:val="Normal1"/>
+        <w:pStyle w:val="normal1"/>
         <w:rPr>
           <w:i/>
           <w:i/>
@@ -263,7 +263,7 @@
     </w:p>
     <w:p>
       <w:pPr>
-        <w:pStyle w:val="Normal1"/>
+        <w:pStyle w:val="normal1"/>
         <w:jc w:val="center"/>
         <w:rPr>
           <w:u w:val="single"/>
@@ -278,7 +278,7 @@
     </w:p>
     <w:p>
       <w:pPr>
-        <w:pStyle w:val="Normal1"/>
+        <w:pStyle w:val="normal1"/>
         <w:jc w:val="center"/>
         <w:rPr>
           <w:u w:val="single"/>
@@ -292,7 +292,7 @@
     </w:p>
     <w:p>
       <w:pPr>
-        <w:pStyle w:val="Normal1"/>
+        <w:pStyle w:val="normal1"/>
         <w:pageBreakBefore w:val="false"/>
         <w:numPr>
           <w:ilvl w:val="0"/>
@@ -319,7 +319,7 @@
     </w:p>
     <w:p>
       <w:pPr>
-        <w:pStyle w:val="Normal1"/>
+        <w:pStyle w:val="normal1"/>
         <w:pageBreakBefore w:val="false"/>
         <w:numPr>
           <w:ilvl w:val="1"/>
@@ -341,7 +341,7 @@
     </w:p>
     <w:p>
       <w:pPr>
-        <w:pStyle w:val="Normal1"/>
+        <w:pStyle w:val="normal1"/>
         <w:pageBreakBefore w:val="false"/>
         <w:numPr>
           <w:ilvl w:val="1"/>
@@ -365,7 +365,7 @@
     </w:p>
     <w:p>
       <w:pPr>
-        <w:pStyle w:val="Normal1"/>
+        <w:pStyle w:val="normal1"/>
         <w:pageBreakBefore w:val="false"/>
         <w:numPr>
           <w:ilvl w:val="2"/>
@@ -385,7 +385,7 @@
     </w:p>
     <w:p>
       <w:pPr>
-        <w:pStyle w:val="Normal1"/>
+        <w:pStyle w:val="normal1"/>
         <w:pageBreakBefore w:val="false"/>
         <w:numPr>
           <w:ilvl w:val="3"/>
@@ -413,7 +413,7 @@
     </w:p>
     <w:p>
       <w:pPr>
-        <w:pStyle w:val="Normal1"/>
+        <w:pStyle w:val="normal1"/>
         <w:pageBreakBefore w:val="false"/>
         <w:numPr>
           <w:ilvl w:val="2"/>
@@ -431,7 +431,7 @@
     </w:p>
     <w:p>
       <w:pPr>
-        <w:pStyle w:val="Normal1"/>
+        <w:pStyle w:val="normal1"/>
         <w:pageBreakBefore w:val="false"/>
         <w:numPr>
           <w:ilvl w:val="3"/>
@@ -444,7 +444,7 @@
         <w:rPr>
           <w:color w:val="9900FF"/>
         </w:rPr>
-        <w:t xml:space="preserve">[if Marille Nade is alive] </w:t>
+        <w:t xml:space="preserve">[if Marille Nade is alive] [if Ezzib Nade is alive] </w:t>
       </w:r>
       <w:r>
         <w:rPr>
@@ -459,7 +459,7 @@
     </w:p>
     <w:p>
       <w:pPr>
-        <w:pStyle w:val="Normal1"/>
+        <w:pStyle w:val="normal1"/>
         <w:pageBreakBefore w:val="false"/>
         <w:numPr>
           <w:ilvl w:val="3"/>
@@ -481,7 +481,7 @@
     </w:p>
     <w:p>
       <w:pPr>
-        <w:pStyle w:val="Normal1"/>
+        <w:pStyle w:val="normal1"/>
         <w:pageBreakBefore w:val="false"/>
         <w:numPr>
           <w:ilvl w:val="3"/>
@@ -500,11 +500,7 @@
       </w:r>
       <w:r>
         <w:rPr/>
-        <w:t xml:space="preserve"> </w:t>
-      </w:r>
-      <w:r>
-        <w:rPr/>
-        <w:t>I shouldn't be talking to you. Not without papa nearby. He's got a sword, from the war, so no one messes with him. Not even strangers.</w:t>
+        <w:t xml:space="preserve"> I shouldn't be talking to you. Not without papa nearby. He's got a sword, from the war, so no one messes with him. Not even strangers.</w:t>
       </w:r>
       <w:r>
         <w:rPr>
@@ -528,7 +524,7 @@
     </w:p>
     <w:p>
       <w:pPr>
-        <w:pStyle w:val="Normal1"/>
+        <w:pStyle w:val="normal1"/>
         <w:pageBreakBefore w:val="false"/>
         <w:numPr>
           <w:ilvl w:val="0"/>
@@ -555,7 +551,7 @@
     </w:p>
     <w:p>
       <w:pPr>
-        <w:pStyle w:val="Normal1"/>
+        <w:pStyle w:val="normal1"/>
         <w:pageBreakBefore w:val="false"/>
         <w:numPr>
           <w:ilvl w:val="1"/>
@@ -571,7 +567,7 @@
     </w:p>
     <w:p>
       <w:pPr>
-        <w:pStyle w:val="Normal1"/>
+        <w:pStyle w:val="normal1"/>
         <w:pageBreakBefore w:val="false"/>
         <w:numPr>
           <w:ilvl w:val="2"/>
@@ -591,7 +587,7 @@
     </w:p>
     <w:p>
       <w:pPr>
-        <w:pStyle w:val="Normal1"/>
+        <w:pStyle w:val="normal1"/>
         <w:pageBreakBefore w:val="false"/>
         <w:numPr>
           <w:ilvl w:val="3"/>
@@ -613,7 +609,7 @@
     </w:p>
     <w:p>
       <w:pPr>
-        <w:pStyle w:val="Normal1"/>
+        <w:pStyle w:val="normal1"/>
         <w:pageBreakBefore w:val="false"/>
         <w:numPr>
           <w:ilvl w:val="2"/>
@@ -640,7 +636,7 @@
     </w:p>
     <w:p>
       <w:pPr>
-        <w:pStyle w:val="Normal1"/>
+        <w:pStyle w:val="normal1"/>
         <w:pageBreakBefore w:val="false"/>
         <w:numPr>
           <w:ilvl w:val="3"/>
@@ -687,7 +683,7 @@
     </w:p>
     <w:p>
       <w:pPr>
-        <w:pStyle w:val="Normal1"/>
+        <w:pStyle w:val="normal1"/>
         <w:pageBreakBefore w:val="false"/>
         <w:numPr>
           <w:ilvl w:val="3"/>
@@ -711,7 +707,7 @@
     </w:p>
     <w:p>
       <w:pPr>
-        <w:pStyle w:val="Normal1"/>
+        <w:pStyle w:val="normal1"/>
         <w:pageBreakBefore w:val="false"/>
         <w:numPr>
           <w:ilvl w:val="3"/>
@@ -735,7 +731,7 @@
     </w:p>
     <w:p>
       <w:pPr>
-        <w:pStyle w:val="Normal1"/>
+        <w:pStyle w:val="normal1"/>
         <w:pageBreakBefore w:val="false"/>
         <w:ind w:hanging="0" w:left="0"/>
         <w:rPr/>
@@ -746,7 +742,7 @@
     </w:p>
     <w:p>
       <w:pPr>
-        <w:pStyle w:val="Normal1"/>
+        <w:pStyle w:val="normal1"/>
         <w:pageBreakBefore w:val="false"/>
         <w:ind w:hanging="0" w:left="0"/>
         <w:rPr/>
@@ -757,7 +753,7 @@
     </w:p>
     <w:p>
       <w:pPr>
-        <w:pStyle w:val="Normal1"/>
+        <w:pStyle w:val="normal1"/>
         <w:pageBreakBefore w:val="false"/>
         <w:ind w:hanging="0" w:left="0"/>
         <w:rPr/>
@@ -768,7 +764,7 @@
     </w:p>
     <w:p>
       <w:pPr>
-        <w:pStyle w:val="Normal1"/>
+        <w:pStyle w:val="normal1"/>
         <w:numPr>
           <w:ilvl w:val="0"/>
           <w:numId w:val="3"/>
@@ -790,7 +786,7 @@
     </w:p>
     <w:p>
       <w:pPr>
-        <w:pStyle w:val="Normal1"/>
+        <w:pStyle w:val="normal1"/>
         <w:numPr>
           <w:ilvl w:val="1"/>
           <w:numId w:val="3"/>
@@ -809,7 +805,7 @@
     </w:p>
     <w:p>
       <w:pPr>
-        <w:pStyle w:val="Normal1"/>
+        <w:pStyle w:val="normal1"/>
         <w:numPr>
           <w:ilvl w:val="2"/>
           <w:numId w:val="3"/>
@@ -824,7 +820,7 @@
     </w:p>
     <w:p>
       <w:pPr>
-        <w:pStyle w:val="Normal1"/>
+        <w:pStyle w:val="normal1"/>
         <w:numPr>
           <w:ilvl w:val="2"/>
           <w:numId w:val="3"/>
@@ -847,7 +843,7 @@
     </w:p>
     <w:p>
       <w:pPr>
-        <w:pStyle w:val="Normal1"/>
+        <w:pStyle w:val="normal1"/>
         <w:numPr>
           <w:ilvl w:val="3"/>
           <w:numId w:val="3"/>
@@ -866,7 +862,7 @@
     </w:p>
     <w:p>
       <w:pPr>
-        <w:pStyle w:val="Normal1"/>
+        <w:pStyle w:val="normal1"/>
         <w:numPr>
           <w:ilvl w:val="4"/>
           <w:numId w:val="3"/>
@@ -881,7 +877,7 @@
     </w:p>
     <w:p>
       <w:pPr>
-        <w:pStyle w:val="Normal1"/>
+        <w:pStyle w:val="normal1"/>
         <w:numPr>
           <w:ilvl w:val="4"/>
           <w:numId w:val="3"/>
@@ -898,7 +894,7 @@
     </w:p>
     <w:p>
       <w:pPr>
-        <w:pStyle w:val="Normal1"/>
+        <w:pStyle w:val="normal1"/>
         <w:numPr>
           <w:ilvl w:val="4"/>
           <w:numId w:val="3"/>
@@ -915,7 +911,7 @@
     </w:p>
     <w:p>
       <w:pPr>
-        <w:pStyle w:val="Normal1"/>
+        <w:pStyle w:val="normal1"/>
         <w:numPr>
           <w:ilvl w:val="4"/>
           <w:numId w:val="3"/>
@@ -936,7 +932,7 @@
     </w:p>
     <w:p>
       <w:pPr>
-        <w:pStyle w:val="Normal1"/>
+        <w:pStyle w:val="normal1"/>
         <w:numPr>
           <w:ilvl w:val="4"/>
           <w:numId w:val="3"/>
@@ -983,7 +979,7 @@
     </w:p>
     <w:p>
       <w:pPr>
-        <w:pStyle w:val="Normal1"/>
+        <w:pStyle w:val="normal1"/>
         <w:numPr>
           <w:ilvl w:val="3"/>
           <w:numId w:val="3"/>
@@ -1003,7 +999,7 @@
     </w:p>
     <w:p>
       <w:pPr>
-        <w:pStyle w:val="Normal1"/>
+        <w:pStyle w:val="normal1"/>
         <w:numPr>
           <w:ilvl w:val="4"/>
           <w:numId w:val="3"/>
@@ -1024,7 +1020,7 @@
     </w:p>
     <w:p>
       <w:pPr>
-        <w:pStyle w:val="Normal1"/>
+        <w:pStyle w:val="normal1"/>
         <w:numPr>
           <w:ilvl w:val="4"/>
           <w:numId w:val="3"/>
@@ -1039,7 +1035,7 @@
     </w:p>
     <w:p>
       <w:pPr>
-        <w:pStyle w:val="Normal1"/>
+        <w:pStyle w:val="normal1"/>
         <w:numPr>
           <w:ilvl w:val="4"/>
           <w:numId w:val="3"/>
@@ -1064,7 +1060,7 @@
     </w:p>
     <w:p>
       <w:pPr>
-        <w:pStyle w:val="Normal1"/>
+        <w:pStyle w:val="normal1"/>
         <w:numPr>
           <w:ilvl w:val="4"/>
           <w:numId w:val="3"/>
@@ -1132,7 +1128,7 @@
     </w:p>
     <w:p>
       <w:pPr>
-        <w:pStyle w:val="Normal1"/>
+        <w:pStyle w:val="normal1"/>
         <w:pageBreakBefore w:val="false"/>
         <w:ind w:hanging="0" w:left="0"/>
         <w:rPr>
@@ -1147,7 +1143,7 @@
     </w:p>
     <w:p>
       <w:pPr>
-        <w:pStyle w:val="Normal1"/>
+        <w:pStyle w:val="normal1"/>
         <w:pageBreakBefore w:val="false"/>
         <w:jc w:val="center"/>
         <w:rPr/>
@@ -1158,7 +1154,7 @@
     </w:p>
     <w:p>
       <w:pPr>
-        <w:pStyle w:val="Normal1"/>
+        <w:pStyle w:val="normal1"/>
         <w:pageBreakBefore w:val="false"/>
         <w:jc w:val="center"/>
         <w:rPr>
@@ -1174,7 +1170,7 @@
     </w:p>
     <w:p>
       <w:pPr>
-        <w:pStyle w:val="Normal1"/>
+        <w:pStyle w:val="normal1"/>
         <w:jc w:val="center"/>
         <w:rPr>
           <w:u w:val="single"/>
@@ -1202,7 +1198,7 @@
     </w:p>
     <w:p>
       <w:pPr>
-        <w:pStyle w:val="Normal1"/>
+        <w:pStyle w:val="normal1"/>
         <w:pageBreakBefore w:val="false"/>
         <w:numPr>
           <w:ilvl w:val="0"/>
@@ -1237,7 +1233,7 @@
     </w:p>
     <w:p>
       <w:pPr>
-        <w:pStyle w:val="Normal1"/>
+        <w:pStyle w:val="normal1"/>
         <w:pageBreakBefore w:val="false"/>
         <w:numPr>
           <w:ilvl w:val="0"/>
@@ -1272,7 +1268,7 @@
     </w:p>
     <w:p>
       <w:pPr>
-        <w:pStyle w:val="Normal1"/>
+        <w:pStyle w:val="normal1"/>
         <w:pageBreakBefore w:val="false"/>
         <w:numPr>
           <w:ilvl w:val="0"/>
@@ -1297,7 +1293,7 @@
     </w:p>
     <w:p>
       <w:pPr>
-        <w:pStyle w:val="Normal1"/>
+        <w:pStyle w:val="normal1"/>
         <w:pageBreakBefore w:val="false"/>
         <w:numPr>
           <w:ilvl w:val="0"/>
@@ -1322,17 +1318,17 @@
     </w:p>
     <w:p>
       <w:pPr>
-        <w:pStyle w:val="Normal1"/>
-        <w:pageBreakBefore w:val="false"/>
-        <w:rPr/>
-      </w:pPr>
-      <w:r>
-        <w:rPr/>
-      </w:r>
-    </w:p>
-    <w:p>
-      <w:pPr>
-        <w:pStyle w:val="Normal1"/>
+        <w:pStyle w:val="normal1"/>
+        <w:pageBreakBefore w:val="false"/>
+        <w:rPr/>
+      </w:pPr>
+      <w:r>
+        <w:rPr/>
+      </w:r>
+    </w:p>
+    <w:p>
+      <w:pPr>
+        <w:pStyle w:val="normal1"/>
         <w:pageBreakBefore w:val="false"/>
         <w:rPr/>
       </w:pPr>
@@ -2096,9 +2092,9 @@
     </w:rPr>
   </w:style>
   <w:style w:type="paragraph" w:styleId="Heading1">
-    <w:name w:val="Heading 1"/>
-    <w:basedOn w:val="Normal1"/>
-    <w:next w:val="Normal1"/>
+    <w:name w:val="heading 1"/>
+    <w:basedOn w:val="normal1"/>
+    <w:next w:val="normal1"/>
     <w:qFormat/>
     <w:pPr>
       <w:keepNext w:val="true"/>
@@ -2112,9 +2108,9 @@
     </w:rPr>
   </w:style>
   <w:style w:type="paragraph" w:styleId="Heading2">
-    <w:name w:val="Heading 2"/>
-    <w:basedOn w:val="Normal1"/>
-    <w:next w:val="Normal1"/>
+    <w:name w:val="heading 2"/>
+    <w:basedOn w:val="normal1"/>
+    <w:next w:val="normal1"/>
     <w:qFormat/>
     <w:pPr>
       <w:keepNext w:val="true"/>
@@ -2129,9 +2125,9 @@
     </w:rPr>
   </w:style>
   <w:style w:type="paragraph" w:styleId="Heading3">
-    <w:name w:val="Heading 3"/>
-    <w:basedOn w:val="Normal1"/>
-    <w:next w:val="Normal1"/>
+    <w:name w:val="heading 3"/>
+    <w:basedOn w:val="normal1"/>
+    <w:next w:val="normal1"/>
     <w:qFormat/>
     <w:pPr>
       <w:keepNext w:val="true"/>
@@ -2147,9 +2143,9 @@
     </w:rPr>
   </w:style>
   <w:style w:type="paragraph" w:styleId="Heading4">
-    <w:name w:val="Heading 4"/>
-    <w:basedOn w:val="Normal1"/>
-    <w:next w:val="Normal1"/>
+    <w:name w:val="heading 4"/>
+    <w:basedOn w:val="normal1"/>
+    <w:next w:val="normal1"/>
     <w:qFormat/>
     <w:pPr>
       <w:keepNext w:val="true"/>
@@ -2164,9 +2160,9 @@
     </w:rPr>
   </w:style>
   <w:style w:type="paragraph" w:styleId="Heading5">
-    <w:name w:val="Heading 5"/>
-    <w:basedOn w:val="Normal1"/>
-    <w:next w:val="Normal1"/>
+    <w:name w:val="heading 5"/>
+    <w:basedOn w:val="normal1"/>
+    <w:next w:val="normal1"/>
     <w:qFormat/>
     <w:pPr>
       <w:keepNext w:val="true"/>
@@ -2181,9 +2177,9 @@
     </w:rPr>
   </w:style>
   <w:style w:type="paragraph" w:styleId="Heading6">
-    <w:name w:val="Heading 6"/>
-    <w:basedOn w:val="Normal1"/>
-    <w:next w:val="Normal1"/>
+    <w:name w:val="heading 6"/>
+    <w:basedOn w:val="normal1"/>
+    <w:next w:val="normal1"/>
     <w:qFormat/>
     <w:pPr>
       <w:keepNext w:val="true"/>
@@ -2237,7 +2233,7 @@
     </w:rPr>
   </w:style>
   <w:style w:type="paragraph" w:styleId="Caption">
-    <w:name w:val="Caption"/>
+    <w:name w:val="caption"/>
     <w:basedOn w:val="Normal"/>
     <w:qFormat/>
     <w:pPr>
@@ -2263,7 +2259,7 @@
       <w:rFonts w:cs="Lucida Sans"/>
     </w:rPr>
   </w:style>
-  <w:style w:type="paragraph" w:styleId="Normal1" w:default="1">
+  <w:style w:type="paragraph" w:styleId="normal1" w:default="1">
     <w:name w:val="normal1"/>
     <w:qFormat/>
     <w:pPr>
@@ -2284,8 +2280,8 @@
   </w:style>
   <w:style w:type="paragraph" w:styleId="Title">
     <w:name w:val="Title"/>
-    <w:basedOn w:val="Normal1"/>
-    <w:next w:val="Normal1"/>
+    <w:basedOn w:val="normal1"/>
+    <w:next w:val="normal1"/>
     <w:qFormat/>
     <w:pPr>
       <w:keepNext w:val="true"/>
@@ -2300,8 +2296,8 @@
   </w:style>
   <w:style w:type="paragraph" w:styleId="Subtitle">
     <w:name w:val="Subtitle"/>
-    <w:basedOn w:val="Normal1"/>
-    <w:next w:val="Normal1"/>
+    <w:basedOn w:val="normal1"/>
+    <w:next w:val="normal1"/>
     <w:qFormat/>
     <w:pPr>
       <w:keepNext w:val="true"/>

</xml_diff>